<commit_message>
Added instructions for production URL
</commit_message>
<xml_diff>
--- a/Labs/Lab01/Lab1Instructions-Identity+Admin.docx
+++ b/Labs/Lab01/Lab1Instructions-Identity+Admin.docx
@@ -137,65 +137,37 @@
         <w:rPr>
           <w:rFonts w:asciiTheme="minorHAnsi" w:hAnsiTheme="minorHAnsi" w:cs="Arial"/>
         </w:rPr>
-        <w:t xml:space="preserve">will need to inherit from </w:t>
-      </w:r>
-      <w:proofErr w:type="spellStart"/>
+        <w:t xml:space="preserve">will need to inherit from IdentityUser and </w:t>
+      </w:r>
       <w:r>
         <w:rPr>
           <w:rFonts w:asciiTheme="minorHAnsi" w:hAnsiTheme="minorHAnsi" w:cs="Arial"/>
         </w:rPr>
-        <w:t>IdentityUser</w:t>
-      </w:r>
-      <w:proofErr w:type="spellEnd"/>
+        <w:t>will need</w:t>
+      </w:r>
       <w:r>
         <w:rPr>
           <w:rFonts w:asciiTheme="minorHAnsi" w:hAnsiTheme="minorHAnsi" w:cs="Arial"/>
         </w:rPr>
-        <w:t xml:space="preserve"> and </w:t>
+        <w:t xml:space="preserve"> to have some properties of </w:t>
       </w:r>
       <w:r>
         <w:rPr>
           <w:rFonts w:asciiTheme="minorHAnsi" w:hAnsiTheme="minorHAnsi" w:cs="Arial"/>
         </w:rPr>
-        <w:t>will need</w:t>
+        <w:t>its</w:t>
       </w:r>
       <w:r>
         <w:rPr>
           <w:rFonts w:asciiTheme="minorHAnsi" w:hAnsiTheme="minorHAnsi" w:cs="Arial"/>
         </w:rPr>
-        <w:t xml:space="preserve"> to have some properties of </w:t>
+        <w:t xml:space="preserve"> own.</w:t>
       </w:r>
       <w:r>
         <w:rPr>
           <w:rFonts w:asciiTheme="minorHAnsi" w:hAnsiTheme="minorHAnsi" w:cs="Arial"/>
         </w:rPr>
-        <w:t>its</w:t>
-      </w:r>
-      <w:r>
-        <w:rPr>
-          <w:rFonts w:asciiTheme="minorHAnsi" w:hAnsiTheme="minorHAnsi" w:cs="Arial"/>
-        </w:rPr>
-        <w:t xml:space="preserve"> own.</w:t>
-      </w:r>
-      <w:r>
-        <w:rPr>
-          <w:rFonts w:asciiTheme="minorHAnsi" w:hAnsiTheme="minorHAnsi" w:cs="Arial"/>
-        </w:rPr>
-        <w:t xml:space="preserve"> You can choose the properties, just don’t duplicate the ones already in </w:t>
-      </w:r>
-      <w:proofErr w:type="spellStart"/>
-      <w:r>
-        <w:rPr>
-          <w:rFonts w:asciiTheme="minorHAnsi" w:hAnsiTheme="minorHAnsi" w:cs="Arial"/>
-        </w:rPr>
-        <w:t>IdentityUser</w:t>
-      </w:r>
-      <w:proofErr w:type="spellEnd"/>
-      <w:r>
-        <w:rPr>
-          <w:rFonts w:asciiTheme="minorHAnsi" w:hAnsiTheme="minorHAnsi" w:cs="Arial"/>
-        </w:rPr>
-        <w:t>.</w:t>
+        <w:t xml:space="preserve"> You can choose the properties, just don’t duplicate the ones already in IdentityUser.</w:t>
       </w:r>
     </w:p>
     <w:p>
@@ -506,15 +478,36 @@
     </w:p>
     <w:p>
       <w:pPr>
-        <w:spacing w:after="0"/>
+        <w:numPr>
+          <w:ilvl w:val="0"/>
+          <w:numId w:val="14"/>
+        </w:numPr>
         <w:rPr>
           <w:rFonts w:asciiTheme="minorHAnsi" w:hAnsiTheme="minorHAnsi"/>
           <w:sz w:val="24"/>
           <w:szCs w:val="24"/>
         </w:rPr>
       </w:pPr>
+      <w:r>
+        <w:rPr>
+          <w:rFonts w:asciiTheme="minorHAnsi" w:hAnsiTheme="minorHAnsi"/>
+          <w:sz w:val="24"/>
+          <w:szCs w:val="24"/>
+        </w:rPr>
+        <w:t>Enter the URL of your web site running online</w:t>
+      </w:r>
       <w:bookmarkStart w:id="0" w:name="_GoBack"/>
       <w:bookmarkEnd w:id="0"/>
+    </w:p>
+    <w:p>
+      <w:pPr>
+        <w:spacing w:after="0"/>
+        <w:rPr>
+          <w:rFonts w:asciiTheme="minorHAnsi" w:hAnsiTheme="minorHAnsi"/>
+          <w:sz w:val="24"/>
+          <w:szCs w:val="24"/>
+        </w:rPr>
+      </w:pPr>
     </w:p>
     <w:sectPr>
       <w:footerReference w:type="default" r:id="rId7"/>
@@ -2892,6 +2885,36 @@
       <w:contextualSpacing/>
     </w:pPr>
   </w:style>
+  <w:style w:type="paragraph" w:styleId="BalloonText">
+    <w:name w:val="Balloon Text"/>
+    <w:basedOn w:val="Normal"/>
+    <w:link w:val="BalloonTextChar"/>
+    <w:uiPriority w:val="99"/>
+    <w:semiHidden/>
+    <w:unhideWhenUsed/>
+    <w:rsid w:val="00BD4A6D"/>
+    <w:pPr>
+      <w:spacing w:after="0" w:line="240" w:lineRule="auto"/>
+    </w:pPr>
+    <w:rPr>
+      <w:rFonts w:ascii="Times New Roman" w:hAnsi="Times New Roman"/>
+      <w:sz w:val="18"/>
+      <w:szCs w:val="18"/>
+    </w:rPr>
+  </w:style>
+  <w:style w:type="character" w:customStyle="1" w:styleId="BalloonTextChar">
+    <w:name w:val="Balloon Text Char"/>
+    <w:basedOn w:val="DefaultParagraphFont"/>
+    <w:link w:val="BalloonText"/>
+    <w:uiPriority w:val="99"/>
+    <w:semiHidden/>
+    <w:rsid w:val="00BD4A6D"/>
+    <w:rPr>
+      <w:rFonts w:ascii="Times New Roman" w:hAnsi="Times New Roman"/>
+      <w:sz w:val="18"/>
+      <w:szCs w:val="18"/>
+    </w:rPr>
+  </w:style>
 </w:styles>
 </file>
 

</xml_diff>

<commit_message>
Added instructions for the tutorial
</commit_message>
<xml_diff>
--- a/Labs/Lab01/Lab1Instructions-Identity+Admin.docx
+++ b/Labs/Lab01/Lab1Instructions-Identity+Admin.docx
@@ -94,6 +94,142 @@
     </w:p>
     <w:p>
       <w:pPr>
+        <w:ind w:left="360"/>
+        <w:rPr>
+          <w:rFonts w:asciiTheme="majorHAnsi" w:hAnsiTheme="majorHAnsi" w:cstheme="majorHAnsi"/>
+          <w:b/>
+        </w:rPr>
+      </w:pPr>
+      <w:r>
+        <w:rPr>
+          <w:rFonts w:asciiTheme="majorHAnsi" w:hAnsiTheme="majorHAnsi" w:cstheme="majorHAnsi"/>
+          <w:b/>
+        </w:rPr>
+        <w:t>Part 1 – Textbook Tutorial</w:t>
+      </w:r>
+    </w:p>
+    <w:p>
+      <w:pPr>
+        <w:pStyle w:val="ListParagraph"/>
+        <w:numPr>
+          <w:ilvl w:val="0"/>
+          <w:numId w:val="17"/>
+        </w:numPr>
+        <w:rPr>
+          <w:rFonts w:asciiTheme="minorHAnsi" w:hAnsiTheme="minorHAnsi" w:cstheme="majorHAnsi"/>
+        </w:rPr>
+      </w:pPr>
+      <w:r>
+        <w:rPr>
+          <w:rFonts w:asciiTheme="minorHAnsi" w:hAnsiTheme="minorHAnsi" w:cstheme="majorHAnsi"/>
+        </w:rPr>
+        <w:t>Build the web site described in Ch. 28 of Pro ASP.NET MVC 2, or download the completed code, create the database, and run it.</w:t>
+      </w:r>
+    </w:p>
+    <w:p>
+      <w:pPr>
+        <w:pStyle w:val="ListParagraph"/>
+        <w:numPr>
+          <w:ilvl w:val="0"/>
+          <w:numId w:val="17"/>
+        </w:numPr>
+        <w:rPr>
+          <w:rFonts w:asciiTheme="minorHAnsi" w:hAnsiTheme="minorHAnsi" w:cstheme="majorHAnsi"/>
+        </w:rPr>
+      </w:pPr>
+      <w:r>
+        <w:rPr>
+          <w:rFonts w:asciiTheme="minorHAnsi" w:hAnsiTheme="minorHAnsi" w:cstheme="majorHAnsi"/>
+        </w:rPr>
+        <w:t>Take screen-shots of:</w:t>
+      </w:r>
+    </w:p>
+    <w:p>
+      <w:pPr>
+        <w:pStyle w:val="ListParagraph"/>
+        <w:numPr>
+          <w:ilvl w:val="1"/>
+          <w:numId w:val="17"/>
+        </w:numPr>
+        <w:rPr>
+          <w:rFonts w:asciiTheme="minorHAnsi" w:hAnsiTheme="minorHAnsi" w:cstheme="majorHAnsi"/>
+        </w:rPr>
+      </w:pPr>
+      <w:r>
+        <w:rPr>
+          <w:rFonts w:asciiTheme="minorHAnsi" w:hAnsiTheme="minorHAnsi" w:cstheme="majorHAnsi"/>
+        </w:rPr>
+        <w:t>Creating users</w:t>
+      </w:r>
+    </w:p>
+    <w:p>
+      <w:pPr>
+        <w:pStyle w:val="ListParagraph"/>
+        <w:numPr>
+          <w:ilvl w:val="1"/>
+          <w:numId w:val="17"/>
+        </w:numPr>
+        <w:rPr>
+          <w:rFonts w:asciiTheme="minorHAnsi" w:hAnsiTheme="minorHAnsi" w:cstheme="majorHAnsi"/>
+        </w:rPr>
+      </w:pPr>
+      <w:r>
+        <w:rPr>
+          <w:rFonts w:asciiTheme="minorHAnsi" w:hAnsiTheme="minorHAnsi" w:cstheme="majorHAnsi"/>
+        </w:rPr>
+        <w:t>Listing users</w:t>
+      </w:r>
+    </w:p>
+    <w:p>
+      <w:pPr>
+        <w:pStyle w:val="ListParagraph"/>
+        <w:numPr>
+          <w:ilvl w:val="1"/>
+          <w:numId w:val="17"/>
+        </w:numPr>
+        <w:rPr>
+          <w:rFonts w:asciiTheme="minorHAnsi" w:hAnsiTheme="minorHAnsi" w:cstheme="majorHAnsi"/>
+        </w:rPr>
+      </w:pPr>
+      <w:r>
+        <w:rPr>
+          <w:rFonts w:asciiTheme="minorHAnsi" w:hAnsiTheme="minorHAnsi" w:cstheme="majorHAnsi"/>
+        </w:rPr>
+        <w:t>Authenticating users</w:t>
+      </w:r>
+    </w:p>
+    <w:p>
+      <w:pPr>
+        <w:ind w:left="360"/>
+        <w:rPr>
+          <w:rFonts w:asciiTheme="majorHAnsi" w:hAnsiTheme="majorHAnsi" w:cstheme="majorHAnsi"/>
+          <w:b/>
+        </w:rPr>
+      </w:pPr>
+      <w:r>
+        <w:rPr>
+          <w:rFonts w:asciiTheme="majorHAnsi" w:hAnsiTheme="majorHAnsi" w:cstheme="majorHAnsi"/>
+          <w:b/>
+        </w:rPr>
+        <w:t>Part 2</w:t>
+      </w:r>
+      <w:r>
+        <w:rPr>
+          <w:rFonts w:asciiTheme="majorHAnsi" w:hAnsiTheme="majorHAnsi" w:cstheme="majorHAnsi"/>
+          <w:b/>
+        </w:rPr>
+        <w:t xml:space="preserve"> – </w:t>
+      </w:r>
+      <w:r>
+        <w:rPr>
+          <w:rFonts w:asciiTheme="majorHAnsi" w:hAnsiTheme="majorHAnsi" w:cstheme="majorHAnsi"/>
+          <w:b/>
+        </w:rPr>
+        <w:t>Your Web Site</w:t>
+      </w:r>
+    </w:p>
+    <w:p>
+      <w:pPr>
         <w:pStyle w:val="ListParagraph"/>
         <w:numPr>
           <w:ilvl w:val="0"/>
@@ -137,12 +273,26 @@
         <w:rPr>
           <w:rFonts w:asciiTheme="minorHAnsi" w:hAnsiTheme="minorHAnsi" w:cs="Arial"/>
         </w:rPr>
-        <w:t xml:space="preserve">will need to inherit from IdentityUser and </w:t>
-      </w:r>
+        <w:t xml:space="preserve">will need to inherit from </w:t>
+      </w:r>
+      <w:proofErr w:type="spellStart"/>
       <w:r>
         <w:rPr>
           <w:rFonts w:asciiTheme="minorHAnsi" w:hAnsiTheme="minorHAnsi" w:cs="Arial"/>
         </w:rPr>
+        <w:t>IdentityUser</w:t>
+      </w:r>
+      <w:proofErr w:type="spellEnd"/>
+      <w:r>
+        <w:rPr>
+          <w:rFonts w:asciiTheme="minorHAnsi" w:hAnsiTheme="minorHAnsi" w:cs="Arial"/>
+        </w:rPr>
+        <w:t xml:space="preserve"> and </w:t>
+      </w:r>
+      <w:r>
+        <w:rPr>
+          <w:rFonts w:asciiTheme="minorHAnsi" w:hAnsiTheme="minorHAnsi" w:cs="Arial"/>
+        </w:rPr>
         <w:t>will need</w:t>
       </w:r>
       <w:r>
@@ -167,7 +317,21 @@
         <w:rPr>
           <w:rFonts w:asciiTheme="minorHAnsi" w:hAnsiTheme="minorHAnsi" w:cs="Arial"/>
         </w:rPr>
-        <w:t xml:space="preserve"> You can choose the properties, just don’t duplicate the ones already in IdentityUser.</w:t>
+        <w:t xml:space="preserve"> You can choose the properties, just don’t duplicate the ones already in </w:t>
+      </w:r>
+      <w:proofErr w:type="spellStart"/>
+      <w:r>
+        <w:rPr>
+          <w:rFonts w:asciiTheme="minorHAnsi" w:hAnsiTheme="minorHAnsi" w:cs="Arial"/>
+        </w:rPr>
+        <w:t>IdentityUser</w:t>
+      </w:r>
+      <w:proofErr w:type="spellEnd"/>
+      <w:r>
+        <w:rPr>
+          <w:rFonts w:asciiTheme="minorHAnsi" w:hAnsiTheme="minorHAnsi" w:cs="Arial"/>
+        </w:rPr>
+        <w:t>.</w:t>
       </w:r>
     </w:p>
     <w:p>
@@ -265,7 +429,27 @@
           <w:sz w:val="28"/>
           <w:szCs w:val="28"/>
         </w:rPr>
-        <w:t>Submission to Moodle</w:t>
+        <w:t xml:space="preserve">Submission to </w:t>
+      </w:r>
+      <w:r>
+        <w:rPr>
+          <w:rFonts w:asciiTheme="majorHAnsi" w:hAnsiTheme="majorHAnsi" w:cstheme="majorHAnsi"/>
+          <w:b/>
+          <w:sz w:val="28"/>
+          <w:szCs w:val="28"/>
+        </w:rPr>
+        <w:t xml:space="preserve">Git and </w:t>
+      </w:r>
+      <w:bookmarkStart w:id="0" w:name="_GoBack"/>
+      <w:bookmarkEnd w:id="0"/>
+      <w:r>
+        <w:rPr>
+          <w:rFonts w:asciiTheme="majorHAnsi" w:hAnsiTheme="majorHAnsi" w:cstheme="majorHAnsi"/>
+          <w:b/>
+          <w:sz w:val="28"/>
+          <w:szCs w:val="28"/>
+        </w:rPr>
+        <w:t>Moodle</w:t>
       </w:r>
     </w:p>
     <w:p>
@@ -285,6 +469,15 @@
           <w:u w:val="single"/>
         </w:rPr>
         <w:t>Beta Version</w:t>
+      </w:r>
+      <w:r>
+        <w:rPr>
+          <w:rFonts w:asciiTheme="minorHAnsi" w:hAnsiTheme="minorHAnsi"/>
+          <w:sz w:val="24"/>
+          <w:szCs w:val="24"/>
+          <w:u w:val="single"/>
+        </w:rPr>
+        <w:t>, Tutorial</w:t>
       </w:r>
       <w:r>
         <w:rPr>
@@ -315,7 +508,7 @@
           <w:sz w:val="24"/>
           <w:szCs w:val="24"/>
         </w:rPr>
-        <w:t>Commit your work to a branch of your Git repository named lab1-authentication</w:t>
+        <w:t>Submit a single document containing screen-shots of your tutorial.</w:t>
       </w:r>
     </w:p>
     <w:p>
@@ -337,7 +530,7 @@
           <w:sz w:val="24"/>
           <w:szCs w:val="24"/>
         </w:rPr>
-        <w:t>Send a pull request to your lab partner and to the instructor</w:t>
+        <w:t>Commit your work to a branch of your Git repository named lab1-authentication</w:t>
       </w:r>
     </w:p>
     <w:p>
@@ -359,11 +552,12 @@
           <w:sz w:val="24"/>
           <w:szCs w:val="24"/>
         </w:rPr>
-        <w:t>When you get pull request from your lab partner, do a review of their code</w:t>
+        <w:t>Send a pull request to your lab partner and to the instructor</w:t>
       </w:r>
     </w:p>
     <w:p>
       <w:pPr>
+        <w:pStyle w:val="ListParagraph"/>
         <w:numPr>
           <w:ilvl w:val="0"/>
           <w:numId w:val="16"/>
@@ -380,23 +574,28 @@
           <w:sz w:val="24"/>
           <w:szCs w:val="24"/>
         </w:rPr>
-        <w:t xml:space="preserve">Enter the URL of your </w:t>
-      </w:r>
-      <w:r>
+        <w:t>When you get pull request from your lab partner, do a review of their code</w:t>
+      </w:r>
+    </w:p>
+    <w:p>
+      <w:pPr>
+        <w:numPr>
+          <w:ilvl w:val="0"/>
+          <w:numId w:val="16"/>
+        </w:numPr>
         <w:rPr>
           <w:rFonts w:asciiTheme="minorHAnsi" w:hAnsiTheme="minorHAnsi"/>
           <w:sz w:val="24"/>
           <w:szCs w:val="24"/>
         </w:rPr>
-        <w:t xml:space="preserve">lab partner’s </w:t>
-      </w:r>
+      </w:pPr>
       <w:r>
         <w:rPr>
           <w:rFonts w:asciiTheme="minorHAnsi" w:hAnsiTheme="minorHAnsi"/>
           <w:sz w:val="24"/>
           <w:szCs w:val="24"/>
         </w:rPr>
-        <w:t xml:space="preserve">branch </w:t>
+        <w:t xml:space="preserve">Enter the URL of your lab partner’s branch </w:t>
       </w:r>
       <w:r>
         <w:rPr>
@@ -496,8 +695,6 @@
         </w:rPr>
         <w:t>Enter the URL of your web site running online</w:t>
       </w:r>
-      <w:bookmarkStart w:id="0" w:name="_GoBack"/>
-      <w:bookmarkEnd w:id="0"/>
     </w:p>
     <w:p>
       <w:pPr>
@@ -1526,6 +1723,119 @@
     </w:lvl>
   </w:abstractNum>
   <w:abstractNum w:abstractNumId="8" w15:restartNumberingAfterBreak="0">
+    <w:nsid w:val="31DA3ECF"/>
+    <w:multiLevelType w:val="hybridMultilevel"/>
+    <w:tmpl w:val="AD120F8E"/>
+    <w:lvl w:ilvl="0" w:tplc="04090001">
+      <w:start w:val="1"/>
+      <w:numFmt w:val="bullet"/>
+      <w:lvlText w:val=""/>
+      <w:lvlJc w:val="left"/>
+      <w:pPr>
+        <w:ind w:left="1080" w:hanging="360"/>
+      </w:pPr>
+      <w:rPr>
+        <w:rFonts w:ascii="Symbol" w:hAnsi="Symbol" w:hint="default"/>
+      </w:rPr>
+    </w:lvl>
+    <w:lvl w:ilvl="1" w:tplc="04090003">
+      <w:start w:val="1"/>
+      <w:numFmt w:val="bullet"/>
+      <w:lvlText w:val="o"/>
+      <w:lvlJc w:val="left"/>
+      <w:pPr>
+        <w:ind w:left="1800" w:hanging="360"/>
+      </w:pPr>
+      <w:rPr>
+        <w:rFonts w:ascii="Courier New" w:hAnsi="Courier New" w:cs="Courier New" w:hint="default"/>
+      </w:rPr>
+    </w:lvl>
+    <w:lvl w:ilvl="2" w:tplc="04090005" w:tentative="1">
+      <w:start w:val="1"/>
+      <w:numFmt w:val="bullet"/>
+      <w:lvlText w:val=""/>
+      <w:lvlJc w:val="left"/>
+      <w:pPr>
+        <w:ind w:left="2520" w:hanging="360"/>
+      </w:pPr>
+      <w:rPr>
+        <w:rFonts w:ascii="Wingdings" w:hAnsi="Wingdings" w:hint="default"/>
+      </w:rPr>
+    </w:lvl>
+    <w:lvl w:ilvl="3" w:tplc="04090001" w:tentative="1">
+      <w:start w:val="1"/>
+      <w:numFmt w:val="bullet"/>
+      <w:lvlText w:val=""/>
+      <w:lvlJc w:val="left"/>
+      <w:pPr>
+        <w:ind w:left="3240" w:hanging="360"/>
+      </w:pPr>
+      <w:rPr>
+        <w:rFonts w:ascii="Symbol" w:hAnsi="Symbol" w:hint="default"/>
+      </w:rPr>
+    </w:lvl>
+    <w:lvl w:ilvl="4" w:tplc="04090003" w:tentative="1">
+      <w:start w:val="1"/>
+      <w:numFmt w:val="bullet"/>
+      <w:lvlText w:val="o"/>
+      <w:lvlJc w:val="left"/>
+      <w:pPr>
+        <w:ind w:left="3960" w:hanging="360"/>
+      </w:pPr>
+      <w:rPr>
+        <w:rFonts w:ascii="Courier New" w:hAnsi="Courier New" w:cs="Courier New" w:hint="default"/>
+      </w:rPr>
+    </w:lvl>
+    <w:lvl w:ilvl="5" w:tplc="04090005" w:tentative="1">
+      <w:start w:val="1"/>
+      <w:numFmt w:val="bullet"/>
+      <w:lvlText w:val=""/>
+      <w:lvlJc w:val="left"/>
+      <w:pPr>
+        <w:ind w:left="4680" w:hanging="360"/>
+      </w:pPr>
+      <w:rPr>
+        <w:rFonts w:ascii="Wingdings" w:hAnsi="Wingdings" w:hint="default"/>
+      </w:rPr>
+    </w:lvl>
+    <w:lvl w:ilvl="6" w:tplc="04090001" w:tentative="1">
+      <w:start w:val="1"/>
+      <w:numFmt w:val="bullet"/>
+      <w:lvlText w:val=""/>
+      <w:lvlJc w:val="left"/>
+      <w:pPr>
+        <w:ind w:left="5400" w:hanging="360"/>
+      </w:pPr>
+      <w:rPr>
+        <w:rFonts w:ascii="Symbol" w:hAnsi="Symbol" w:hint="default"/>
+      </w:rPr>
+    </w:lvl>
+    <w:lvl w:ilvl="7" w:tplc="04090003" w:tentative="1">
+      <w:start w:val="1"/>
+      <w:numFmt w:val="bullet"/>
+      <w:lvlText w:val="o"/>
+      <w:lvlJc w:val="left"/>
+      <w:pPr>
+        <w:ind w:left="6120" w:hanging="360"/>
+      </w:pPr>
+      <w:rPr>
+        <w:rFonts w:ascii="Courier New" w:hAnsi="Courier New" w:cs="Courier New" w:hint="default"/>
+      </w:rPr>
+    </w:lvl>
+    <w:lvl w:ilvl="8" w:tplc="04090005" w:tentative="1">
+      <w:start w:val="1"/>
+      <w:numFmt w:val="bullet"/>
+      <w:lvlText w:val=""/>
+      <w:lvlJc w:val="left"/>
+      <w:pPr>
+        <w:ind w:left="6840" w:hanging="360"/>
+      </w:pPr>
+      <w:rPr>
+        <w:rFonts w:ascii="Wingdings" w:hAnsi="Wingdings" w:hint="default"/>
+      </w:rPr>
+    </w:lvl>
+  </w:abstractNum>
+  <w:abstractNum w:abstractNumId="9" w15:restartNumberingAfterBreak="0">
     <w:nsid w:val="394D0F58"/>
     <w:multiLevelType w:val="hybridMultilevel"/>
     <w:tmpl w:val="855A38E8"/>
@@ -1638,7 +1948,7 @@
       </w:rPr>
     </w:lvl>
   </w:abstractNum>
-  <w:abstractNum w:abstractNumId="9" w15:restartNumberingAfterBreak="0">
+  <w:abstractNum w:abstractNumId="10" w15:restartNumberingAfterBreak="0">
     <w:nsid w:val="3B8E7BD1"/>
     <w:multiLevelType w:val="hybridMultilevel"/>
     <w:tmpl w:val="82C8CA90"/>
@@ -1699,7 +2009,7 @@
       <w:lvlJc w:val="left"/>
     </w:lvl>
   </w:abstractNum>
-  <w:abstractNum w:abstractNumId="10" w15:restartNumberingAfterBreak="0">
+  <w:abstractNum w:abstractNumId="11" w15:restartNumberingAfterBreak="0">
     <w:nsid w:val="573D0C51"/>
     <w:multiLevelType w:val="hybridMultilevel"/>
     <w:tmpl w:val="638AF97E"/>
@@ -1812,7 +2122,7 @@
       </w:rPr>
     </w:lvl>
   </w:abstractNum>
-  <w:abstractNum w:abstractNumId="11" w15:restartNumberingAfterBreak="0">
+  <w:abstractNum w:abstractNumId="12" w15:restartNumberingAfterBreak="0">
     <w:nsid w:val="595858D7"/>
     <w:multiLevelType w:val="hybridMultilevel"/>
     <w:tmpl w:val="FA60D374"/>
@@ -1901,7 +2211,7 @@
       </w:pPr>
     </w:lvl>
   </w:abstractNum>
-  <w:abstractNum w:abstractNumId="12" w15:restartNumberingAfterBreak="0">
+  <w:abstractNum w:abstractNumId="13" w15:restartNumberingAfterBreak="0">
     <w:nsid w:val="7204601B"/>
     <w:multiLevelType w:val="hybridMultilevel"/>
     <w:tmpl w:val="6B644C2E"/>
@@ -2014,7 +2324,7 @@
       </w:rPr>
     </w:lvl>
   </w:abstractNum>
-  <w:abstractNum w:abstractNumId="13" w15:restartNumberingAfterBreak="0">
+  <w:abstractNum w:abstractNumId="14" w15:restartNumberingAfterBreak="0">
     <w:nsid w:val="75D66F44"/>
     <w:multiLevelType w:val="hybridMultilevel"/>
     <w:tmpl w:val="C85AAC26"/>
@@ -2127,7 +2437,7 @@
       </w:rPr>
     </w:lvl>
   </w:abstractNum>
-  <w:abstractNum w:abstractNumId="14" w15:restartNumberingAfterBreak="0">
+  <w:abstractNum w:abstractNumId="15" w15:restartNumberingAfterBreak="0">
     <w:nsid w:val="79812231"/>
     <w:multiLevelType w:val="hybridMultilevel"/>
     <w:tmpl w:val="CFB4BF4C"/>
@@ -2240,7 +2550,7 @@
       </w:rPr>
     </w:lvl>
   </w:abstractNum>
-  <w:abstractNum w:abstractNumId="15" w15:restartNumberingAfterBreak="0">
+  <w:abstractNum w:abstractNumId="16" w15:restartNumberingAfterBreak="0">
     <w:nsid w:val="7B0D6C3D"/>
     <w:multiLevelType w:val="hybridMultilevel"/>
     <w:tmpl w:val="8314363A"/>
@@ -2327,13 +2637,13 @@
     </w:lvl>
   </w:abstractNum>
   <w:num w:numId="1">
-    <w:abstractNumId w:val="11"/>
+    <w:abstractNumId w:val="12"/>
   </w:num>
   <w:num w:numId="2">
     <w:abstractNumId w:val="0"/>
   </w:num>
   <w:num w:numId="3">
-    <w:abstractNumId w:val="15"/>
+    <w:abstractNumId w:val="16"/>
   </w:num>
   <w:num w:numId="4">
     <w:abstractNumId w:val="2"/>
@@ -2342,19 +2652,19 @@
     <w:abstractNumId w:val="6"/>
   </w:num>
   <w:num w:numId="6">
-    <w:abstractNumId w:val="12"/>
+    <w:abstractNumId w:val="13"/>
   </w:num>
   <w:num w:numId="7">
-    <w:abstractNumId w:val="8"/>
+    <w:abstractNumId w:val="9"/>
   </w:num>
   <w:num w:numId="8">
-    <w:abstractNumId w:val="10"/>
+    <w:abstractNumId w:val="11"/>
   </w:num>
   <w:num w:numId="9">
     <w:abstractNumId w:val="7"/>
   </w:num>
   <w:num w:numId="10">
-    <w:abstractNumId w:val="14"/>
+    <w:abstractNumId w:val="15"/>
   </w:num>
   <w:num w:numId="11">
     <w:abstractNumId w:val="3"/>
@@ -2366,13 +2676,16 @@
     <w:abstractNumId w:val="1"/>
   </w:num>
   <w:num w:numId="14">
-    <w:abstractNumId w:val="9"/>
+    <w:abstractNumId w:val="10"/>
   </w:num>
   <w:num w:numId="15">
-    <w:abstractNumId w:val="13"/>
+    <w:abstractNumId w:val="14"/>
   </w:num>
   <w:num w:numId="16">
     <w:abstractNumId w:val="5"/>
+  </w:num>
+  <w:num w:numId="17">
+    <w:abstractNumId w:val="8"/>
   </w:num>
 </w:numbering>
 </file>

</xml_diff>

<commit_message>
More admin features, no login
</commit_message>
<xml_diff>
--- a/Labs/Lab01/Lab1Instructions-Identity+Admin.docx
+++ b/Labs/Lab01/Lab1Instructions-Identity+Admin.docx
@@ -166,7 +166,7 @@
       <w:pPr>
         <w:pStyle w:val="ListParagraph"/>
         <w:numPr>
-          <w:ilvl w:val="1"/>
+          <w:ilvl w:val="2"/>
           <w:numId w:val="17"/>
         </w:numPr>
         <w:rPr>
@@ -177,8 +177,46 @@
         <w:rPr>
           <w:rFonts w:asciiTheme="minorHAnsi" w:hAnsiTheme="minorHAnsi" w:cstheme="majorHAnsi"/>
         </w:rPr>
-        <w:t>Listing users</w:t>
-      </w:r>
+        <w:t>Validating password</w:t>
+      </w:r>
+    </w:p>
+    <w:p>
+      <w:pPr>
+        <w:pStyle w:val="ListParagraph"/>
+        <w:numPr>
+          <w:ilvl w:val="2"/>
+          <w:numId w:val="17"/>
+        </w:numPr>
+        <w:rPr>
+          <w:rFonts w:asciiTheme="minorHAnsi" w:hAnsiTheme="minorHAnsi" w:cstheme="majorHAnsi"/>
+        </w:rPr>
+      </w:pPr>
+      <w:r>
+        <w:rPr>
+          <w:rFonts w:asciiTheme="minorHAnsi" w:hAnsiTheme="minorHAnsi" w:cstheme="majorHAnsi"/>
+        </w:rPr>
+        <w:t>Validating user name</w:t>
+      </w:r>
+    </w:p>
+    <w:p>
+      <w:pPr>
+        <w:pStyle w:val="ListParagraph"/>
+        <w:numPr>
+          <w:ilvl w:val="2"/>
+          <w:numId w:val="17"/>
+        </w:numPr>
+        <w:rPr>
+          <w:rFonts w:asciiTheme="minorHAnsi" w:hAnsiTheme="minorHAnsi" w:cstheme="majorHAnsi"/>
+        </w:rPr>
+      </w:pPr>
+      <w:r>
+        <w:rPr>
+          <w:rFonts w:asciiTheme="minorHAnsi" w:hAnsiTheme="minorHAnsi" w:cstheme="majorHAnsi"/>
+        </w:rPr>
+        <w:t>Validating e-mail</w:t>
+      </w:r>
+      <w:bookmarkStart w:id="0" w:name="_GoBack"/>
+      <w:bookmarkEnd w:id="0"/>
     </w:p>
     <w:p>
       <w:pPr>
@@ -195,7 +233,43 @@
         <w:rPr>
           <w:rFonts w:asciiTheme="minorHAnsi" w:hAnsiTheme="minorHAnsi" w:cstheme="majorHAnsi"/>
         </w:rPr>
-        <w:t>Authenticating users</w:t>
+        <w:t>Editing users</w:t>
+      </w:r>
+    </w:p>
+    <w:p>
+      <w:pPr>
+        <w:pStyle w:val="ListParagraph"/>
+        <w:numPr>
+          <w:ilvl w:val="1"/>
+          <w:numId w:val="17"/>
+        </w:numPr>
+        <w:rPr>
+          <w:rFonts w:asciiTheme="minorHAnsi" w:hAnsiTheme="minorHAnsi" w:cstheme="majorHAnsi"/>
+        </w:rPr>
+      </w:pPr>
+      <w:r>
+        <w:rPr>
+          <w:rFonts w:asciiTheme="minorHAnsi" w:hAnsiTheme="minorHAnsi" w:cstheme="majorHAnsi"/>
+        </w:rPr>
+        <w:t>Listing users</w:t>
+      </w:r>
+    </w:p>
+    <w:p>
+      <w:pPr>
+        <w:pStyle w:val="ListParagraph"/>
+        <w:numPr>
+          <w:ilvl w:val="1"/>
+          <w:numId w:val="17"/>
+        </w:numPr>
+        <w:rPr>
+          <w:rFonts w:asciiTheme="minorHAnsi" w:hAnsiTheme="minorHAnsi" w:cstheme="majorHAnsi"/>
+        </w:rPr>
+      </w:pPr>
+      <w:r>
+        <w:rPr>
+          <w:rFonts w:asciiTheme="minorHAnsi" w:hAnsiTheme="minorHAnsi" w:cstheme="majorHAnsi"/>
+        </w:rPr>
+        <w:t>Deleting users</w:t>
       </w:r>
     </w:p>
     <w:p>
@@ -251,88 +325,6 @@
         </w:rPr>
         <w:t>Identity to your web app – use the same database as the one used by your application.</w:t>
       </w:r>
-      <w:r>
-        <w:rPr>
-          <w:rFonts w:asciiTheme="minorHAnsi" w:hAnsiTheme="minorHAnsi" w:cs="Arial"/>
-        </w:rPr>
-        <w:t xml:space="preserve"> </w:t>
-      </w:r>
-      <w:r>
-        <w:rPr>
-          <w:rFonts w:asciiTheme="minorHAnsi" w:hAnsiTheme="minorHAnsi" w:cs="Arial"/>
-        </w:rPr>
-        <w:t xml:space="preserve"> Your user </w:t>
-      </w:r>
-      <w:r>
-        <w:rPr>
-          <w:rFonts w:asciiTheme="minorHAnsi" w:hAnsiTheme="minorHAnsi" w:cs="Arial"/>
-        </w:rPr>
-        <w:t xml:space="preserve">model </w:t>
-      </w:r>
-      <w:r>
-        <w:rPr>
-          <w:rFonts w:asciiTheme="minorHAnsi" w:hAnsiTheme="minorHAnsi" w:cs="Arial"/>
-        </w:rPr>
-        <w:t xml:space="preserve">will need to inherit from </w:t>
-      </w:r>
-      <w:proofErr w:type="spellStart"/>
-      <w:r>
-        <w:rPr>
-          <w:rFonts w:asciiTheme="minorHAnsi" w:hAnsiTheme="minorHAnsi" w:cs="Arial"/>
-        </w:rPr>
-        <w:t>IdentityUser</w:t>
-      </w:r>
-      <w:proofErr w:type="spellEnd"/>
-      <w:r>
-        <w:rPr>
-          <w:rFonts w:asciiTheme="minorHAnsi" w:hAnsiTheme="minorHAnsi" w:cs="Arial"/>
-        </w:rPr>
-        <w:t xml:space="preserve"> and </w:t>
-      </w:r>
-      <w:r>
-        <w:rPr>
-          <w:rFonts w:asciiTheme="minorHAnsi" w:hAnsiTheme="minorHAnsi" w:cs="Arial"/>
-        </w:rPr>
-        <w:t>will need</w:t>
-      </w:r>
-      <w:r>
-        <w:rPr>
-          <w:rFonts w:asciiTheme="minorHAnsi" w:hAnsiTheme="minorHAnsi" w:cs="Arial"/>
-        </w:rPr>
-        <w:t xml:space="preserve"> to have some properties of </w:t>
-      </w:r>
-      <w:r>
-        <w:rPr>
-          <w:rFonts w:asciiTheme="minorHAnsi" w:hAnsiTheme="minorHAnsi" w:cs="Arial"/>
-        </w:rPr>
-        <w:t>its</w:t>
-      </w:r>
-      <w:r>
-        <w:rPr>
-          <w:rFonts w:asciiTheme="minorHAnsi" w:hAnsiTheme="minorHAnsi" w:cs="Arial"/>
-        </w:rPr>
-        <w:t xml:space="preserve"> own.</w:t>
-      </w:r>
-      <w:r>
-        <w:rPr>
-          <w:rFonts w:asciiTheme="minorHAnsi" w:hAnsiTheme="minorHAnsi" w:cs="Arial"/>
-        </w:rPr>
-        <w:t xml:space="preserve"> You can choose the properties, just don’t duplicate the ones already in </w:t>
-      </w:r>
-      <w:proofErr w:type="spellStart"/>
-      <w:r>
-        <w:rPr>
-          <w:rFonts w:asciiTheme="minorHAnsi" w:hAnsiTheme="minorHAnsi" w:cs="Arial"/>
-        </w:rPr>
-        <w:t>IdentityUser</w:t>
-      </w:r>
-      <w:proofErr w:type="spellEnd"/>
-      <w:r>
-        <w:rPr>
-          <w:rFonts w:asciiTheme="minorHAnsi" w:hAnsiTheme="minorHAnsi" w:cs="Arial"/>
-        </w:rPr>
-        <w:t>.</w:t>
-      </w:r>
     </w:p>
     <w:p>
       <w:pPr>
@@ -347,6 +339,94 @@
       </w:pPr>
       <w:r>
         <w:rPr>
+          <w:rFonts w:asciiTheme="minorHAnsi" w:hAnsiTheme="minorHAnsi" w:cs="Arial"/>
+        </w:rPr>
+        <w:t xml:space="preserve">Your user </w:t>
+      </w:r>
+      <w:r>
+        <w:rPr>
+          <w:rFonts w:asciiTheme="minorHAnsi" w:hAnsiTheme="minorHAnsi" w:cs="Arial"/>
+        </w:rPr>
+        <w:t xml:space="preserve">model </w:t>
+      </w:r>
+      <w:r>
+        <w:rPr>
+          <w:rFonts w:asciiTheme="minorHAnsi" w:hAnsiTheme="minorHAnsi" w:cs="Arial"/>
+        </w:rPr>
+        <w:t xml:space="preserve">will need to inherit from </w:t>
+      </w:r>
+      <w:proofErr w:type="spellStart"/>
+      <w:r>
+        <w:rPr>
+          <w:rFonts w:asciiTheme="minorHAnsi" w:hAnsiTheme="minorHAnsi" w:cs="Arial"/>
+        </w:rPr>
+        <w:t>IdentityUser</w:t>
+      </w:r>
+      <w:proofErr w:type="spellEnd"/>
+      <w:r>
+        <w:rPr>
+          <w:rFonts w:asciiTheme="minorHAnsi" w:hAnsiTheme="minorHAnsi" w:cs="Arial"/>
+        </w:rPr>
+        <w:t xml:space="preserve"> and </w:t>
+      </w:r>
+      <w:r>
+        <w:rPr>
+          <w:rFonts w:asciiTheme="minorHAnsi" w:hAnsiTheme="minorHAnsi" w:cs="Arial"/>
+        </w:rPr>
+        <w:t>will need</w:t>
+      </w:r>
+      <w:r>
+        <w:rPr>
+          <w:rFonts w:asciiTheme="minorHAnsi" w:hAnsiTheme="minorHAnsi" w:cs="Arial"/>
+        </w:rPr>
+        <w:t xml:space="preserve"> to have some properties of </w:t>
+      </w:r>
+      <w:r>
+        <w:rPr>
+          <w:rFonts w:asciiTheme="minorHAnsi" w:hAnsiTheme="minorHAnsi" w:cs="Arial"/>
+        </w:rPr>
+        <w:t>its</w:t>
+      </w:r>
+      <w:r>
+        <w:rPr>
+          <w:rFonts w:asciiTheme="minorHAnsi" w:hAnsiTheme="minorHAnsi" w:cs="Arial"/>
+        </w:rPr>
+        <w:t xml:space="preserve"> own.</w:t>
+      </w:r>
+      <w:r>
+        <w:rPr>
+          <w:rFonts w:asciiTheme="minorHAnsi" w:hAnsiTheme="minorHAnsi" w:cs="Arial"/>
+        </w:rPr>
+        <w:t xml:space="preserve"> You can choose the properties, just don’t duplicate the ones already in </w:t>
+      </w:r>
+      <w:proofErr w:type="spellStart"/>
+      <w:r>
+        <w:rPr>
+          <w:rFonts w:asciiTheme="minorHAnsi" w:hAnsiTheme="minorHAnsi" w:cs="Arial"/>
+        </w:rPr>
+        <w:t>IdentityUser</w:t>
+      </w:r>
+      <w:proofErr w:type="spellEnd"/>
+      <w:r>
+        <w:rPr>
+          <w:rFonts w:asciiTheme="minorHAnsi" w:hAnsiTheme="minorHAnsi" w:cs="Arial"/>
+        </w:rPr>
+        <w:t>.</w:t>
+      </w:r>
+    </w:p>
+    <w:p>
+      <w:pPr>
+        <w:pStyle w:val="ListParagraph"/>
+        <w:numPr>
+          <w:ilvl w:val="0"/>
+          <w:numId w:val="11"/>
+        </w:numPr>
+        <w:rPr>
+          <w:rFonts w:asciiTheme="minorHAnsi" w:hAnsiTheme="minorHAnsi" w:cs="Arial"/>
+        </w:rPr>
+      </w:pPr>
+      <w:r>
+        <w:rPr>
           <w:rFonts w:asciiTheme="minorHAnsi" w:hAnsiTheme="minorHAnsi"/>
         </w:rPr>
         <w:t>Add administrative pages to</w:t>
@@ -380,6 +460,42 @@
       <w:pPr>
         <w:pStyle w:val="ListParagraph"/>
         <w:numPr>
+          <w:ilvl w:val="2"/>
+          <w:numId w:val="11"/>
+        </w:numPr>
+        <w:rPr>
+          <w:rFonts w:asciiTheme="minorHAnsi" w:hAnsiTheme="minorHAnsi" w:cs="Arial"/>
+        </w:rPr>
+      </w:pPr>
+      <w:r>
+        <w:rPr>
+          <w:rFonts w:asciiTheme="minorHAnsi" w:hAnsiTheme="minorHAnsi" w:cs="Arial"/>
+        </w:rPr>
+        <w:t>Include password validation</w:t>
+      </w:r>
+    </w:p>
+    <w:p>
+      <w:pPr>
+        <w:pStyle w:val="ListParagraph"/>
+        <w:numPr>
+          <w:ilvl w:val="2"/>
+          <w:numId w:val="11"/>
+        </w:numPr>
+        <w:rPr>
+          <w:rFonts w:asciiTheme="minorHAnsi" w:hAnsiTheme="minorHAnsi" w:cs="Arial"/>
+        </w:rPr>
+      </w:pPr>
+      <w:r>
+        <w:rPr>
+          <w:rFonts w:asciiTheme="minorHAnsi" w:hAnsiTheme="minorHAnsi" w:cs="Arial"/>
+        </w:rPr>
+        <w:t>Include validation of user name and e-mail</w:t>
+      </w:r>
+    </w:p>
+    <w:p>
+      <w:pPr>
+        <w:pStyle w:val="ListParagraph"/>
+        <w:numPr>
           <w:ilvl w:val="1"/>
           <w:numId w:val="11"/>
         </w:numPr>
@@ -392,6 +508,24 @@
           <w:rFonts w:asciiTheme="minorHAnsi" w:hAnsiTheme="minorHAnsi" w:cs="Arial"/>
         </w:rPr>
         <w:t>List all users</w:t>
+      </w:r>
+    </w:p>
+    <w:p>
+      <w:pPr>
+        <w:pStyle w:val="ListParagraph"/>
+        <w:numPr>
+          <w:ilvl w:val="1"/>
+          <w:numId w:val="11"/>
+        </w:numPr>
+        <w:rPr>
+          <w:rFonts w:asciiTheme="minorHAnsi" w:hAnsiTheme="minorHAnsi" w:cs="Arial"/>
+        </w:rPr>
+      </w:pPr>
+      <w:r>
+        <w:rPr>
+          <w:rFonts w:asciiTheme="minorHAnsi" w:hAnsiTheme="minorHAnsi" w:cs="Arial"/>
+        </w:rPr>
+        <w:t>Delete a user</w:t>
       </w:r>
     </w:p>
     <w:p>
@@ -440,8 +574,6 @@
         </w:rPr>
         <w:t xml:space="preserve">Git and </w:t>
       </w:r>
-      <w:bookmarkStart w:id="0" w:name="_GoBack"/>
-      <w:bookmarkEnd w:id="0"/>
       <w:r>
         <w:rPr>
           <w:rFonts w:asciiTheme="majorHAnsi" w:hAnsiTheme="majorHAnsi" w:cstheme="majorHAnsi"/>
@@ -1212,7 +1344,7 @@
         <w:rFonts w:ascii="Courier New" w:hAnsi="Courier New" w:hint="default"/>
       </w:rPr>
     </w:lvl>
-    <w:lvl w:ilvl="2" w:tplc="04090005" w:tentative="1">
+    <w:lvl w:ilvl="2" w:tplc="04090005">
       <w:start w:val="1"/>
       <w:numFmt w:val="bullet"/>
       <w:lvlText w:val=""/>
@@ -1750,7 +1882,7 @@
         <w:rFonts w:ascii="Courier New" w:hAnsi="Courier New" w:cs="Courier New" w:hint="default"/>
       </w:rPr>
     </w:lvl>
-    <w:lvl w:ilvl="2" w:tplc="04090005" w:tentative="1">
+    <w:lvl w:ilvl="2" w:tplc="04090005">
       <w:start w:val="1"/>
       <w:numFmt w:val="bullet"/>
       <w:lvlText w:val=""/>

</xml_diff>